<commit_message>
practice of test 5
</commit_message>
<xml_diff>
--- a/projects/apuntes.docx
+++ b/projects/apuntes.docx
@@ -3519,8 +3519,8 @@
         </w:rPr>
       </w:pPr>
       <w:r>
-        <w:object w:dxaOrig="4758" w:dyaOrig="4008">
-          <v:rect xmlns:o="urn:schemas-microsoft-com:office:office" xmlns:v="urn:schemas-microsoft-com:vml" id="rectole0000000000" style="width:237.900000pt;height:200.400000pt" o:preferrelative="t" o:ole="">
+        <w:object w:dxaOrig="4818" w:dyaOrig="4049">
+          <v:rect xmlns:o="urn:schemas-microsoft-com:office:office" xmlns:v="urn:schemas-microsoft-com:vml" id="rectole0000000000" style="width:240.900000pt;height:202.450000pt" o:preferrelative="t" o:ole="">
             <o:lock v:ext="edit"/>
             <v:imagedata xmlns:r="http://schemas.openxmlformats.org/officeDocument/2006/relationships" r:id="docRId1" o:title=""/>
           </v:rect>
@@ -6195,6 +6195,32 @@
           <w:spacing w:val="0"/>
           <w:position w:val="0"/>
           <w:sz w:val="22"/>
+          <w:shd w:fill="auto" w:val="clear"/>
+        </w:rPr>
+      </w:pPr>
+      <w:r>
+        <w:rPr>
+          <w:rFonts w:ascii="Arial" w:hAnsi="Arial" w:cs="Arial" w:eastAsia="Arial"/>
+          <w:color w:val="auto"/>
+          <w:spacing w:val="0"/>
+          <w:position w:val="0"/>
+          <w:sz w:val="22"/>
+          <w:shd w:fill="auto" w:val="clear"/>
+        </w:rPr>
+        <w:t xml:space="preserve">de &lt;link rel="stylesheet" href="https://cdn.jsdelivr.net/npm/water.css@2/out/dark.css"&gt; pillar el href y buscarlo </w:t>
+      </w:r>
+    </w:p>
+    <w:p>
+      <w:pPr>
+        <w:spacing w:before="0" w:after="0" w:line="276"/>
+        <w:ind w:right="0" w:left="0" w:firstLine="0"/>
+        <w:jc w:val="left"/>
+        <w:rPr>
+          <w:rFonts w:ascii="Arial" w:hAnsi="Arial" w:cs="Arial" w:eastAsia="Arial"/>
+          <w:color w:val="auto"/>
+          <w:spacing w:val="0"/>
+          <w:position w:val="0"/>
+          <w:sz w:val="22"/>
           <w:u w:val="single"/>
           <w:shd w:fill="auto" w:val="clear"/>
         </w:rPr>
@@ -6209,35 +6235,7 @@
           <w:u w:val="single"/>
           <w:shd w:fill="auto" w:val="clear"/>
         </w:rPr>
-        <w:t xml:space="preserve">de &lt;link rel="stylesheet" href="https://cdn.jsdelivr.net/npm/water.css@2/out/dark.css"&gt; pillar el href</w:t>
-      </w:r>
-    </w:p>
-    <w:p>
-      <w:pPr>
-        <w:spacing w:before="0" w:after="0" w:line="276"/>
-        <w:ind w:right="0" w:left="0" w:firstLine="0"/>
-        <w:jc w:val="left"/>
-        <w:rPr>
-          <w:rFonts w:ascii="Arial" w:hAnsi="Arial" w:cs="Arial" w:eastAsia="Arial"/>
-          <w:color w:val="auto"/>
-          <w:spacing w:val="0"/>
-          <w:position w:val="0"/>
-          <w:sz w:val="22"/>
-          <w:u w:val="single"/>
-          <w:shd w:fill="auto" w:val="clear"/>
-        </w:rPr>
-      </w:pPr>
-      <w:r>
-        <w:rPr>
-          <w:rFonts w:ascii="Arial" w:hAnsi="Arial" w:cs="Arial" w:eastAsia="Arial"/>
-          <w:color w:val="auto"/>
-          <w:spacing w:val="0"/>
-          <w:position w:val="0"/>
-          <w:sz w:val="22"/>
-          <w:u w:val="single"/>
-          <w:shd w:fill="auto" w:val="clear"/>
-        </w:rPr>
-        <w:t xml:space="preserve">pillamos en la url </w:t>
+        <w:t xml:space="preserve">pillamos el codigo resultante de la url </w:t>
       </w:r>
       <w:hyperlink xmlns:r="http://schemas.openxmlformats.org/officeDocument/2006/relationships" r:id="docRId4">
         <w:r>

</xml_diff>

<commit_message>
filters done with useContext
</commit_message>
<xml_diff>
--- a/projects/apuntes.docx
+++ b/projects/apuntes.docx
@@ -3746,8 +3746,8 @@
         </w:rPr>
       </w:pPr>
       <w:r>
-        <w:object w:dxaOrig="4879" w:dyaOrig="4089">
-          <v:rect xmlns:o="urn:schemas-microsoft-com:office:office" xmlns:v="urn:schemas-microsoft-com:vml" id="rectole0000000000" style="width:243.950000pt;height:204.450000pt" o:preferrelative="t" o:ole="">
+        <w:object w:dxaOrig="4940" w:dyaOrig="4130">
+          <v:rect xmlns:o="urn:schemas-microsoft-com:office:office" xmlns:v="urn:schemas-microsoft-com:vml" id="rectole0000000000" style="width:247.000000pt;height:206.500000pt" o:preferrelative="t" o:ole="">
             <o:lock v:ext="edit"/>
             <v:imagedata xmlns:r="http://schemas.openxmlformats.org/officeDocument/2006/relationships" r:id="docRId1" o:title=""/>
           </v:rect>
@@ -6829,6 +6829,1021 @@
         </w:rPr>
       </w:pPr>
     </w:p>
+    <w:p>
+      <w:pPr>
+        <w:spacing w:before="0" w:after="0" w:line="276"/>
+        <w:ind w:right="0" w:left="0" w:firstLine="0"/>
+        <w:jc w:val="left"/>
+        <w:rPr>
+          <w:rFonts w:ascii="Arial" w:hAnsi="Arial" w:cs="Arial" w:eastAsia="Arial"/>
+          <w:b/>
+          <w:color w:val="auto"/>
+          <w:spacing w:val="0"/>
+          <w:position w:val="0"/>
+          <w:sz w:val="22"/>
+          <w:shd w:fill="auto" w:val="clear"/>
+        </w:rPr>
+      </w:pPr>
+      <w:r>
+        <w:rPr>
+          <w:rFonts w:ascii="Arial" w:hAnsi="Arial" w:cs="Arial" w:eastAsia="Arial"/>
+          <w:b/>
+          <w:color w:val="auto"/>
+          <w:spacing w:val="0"/>
+          <w:position w:val="0"/>
+          <w:sz w:val="22"/>
+          <w:shd w:fill="auto" w:val="clear"/>
+        </w:rPr>
+        <w:t xml:space="preserve">variables estaticas</w:t>
+      </w:r>
+    </w:p>
+    <w:p>
+      <w:pPr>
+        <w:spacing w:before="0" w:after="0" w:line="276"/>
+        <w:ind w:right="0" w:left="0" w:firstLine="0"/>
+        <w:jc w:val="left"/>
+        <w:rPr>
+          <w:rFonts w:ascii="Arial" w:hAnsi="Arial" w:cs="Arial" w:eastAsia="Arial"/>
+          <w:color w:val="auto"/>
+          <w:spacing w:val="0"/>
+          <w:position w:val="0"/>
+          <w:sz w:val="22"/>
+          <w:shd w:fill="auto" w:val="clear"/>
+        </w:rPr>
+      </w:pPr>
+      <w:r>
+        <w:rPr>
+          <w:rFonts w:ascii="Arial" w:hAnsi="Arial" w:cs="Arial" w:eastAsia="Arial"/>
+          <w:color w:val="auto"/>
+          <w:spacing w:val="0"/>
+          <w:position w:val="0"/>
+          <w:sz w:val="22"/>
+          <w:shd w:fill="auto" w:val="clear"/>
+        </w:rPr>
+        <w:t xml:space="preserve">podemos meter el estado y variables (creo que podemos meter lo que sea)</w:t>
+      </w:r>
+    </w:p>
+    <w:p>
+      <w:pPr>
+        <w:spacing w:before="0" w:after="0" w:line="276"/>
+        <w:ind w:right="0" w:left="0" w:firstLine="0"/>
+        <w:jc w:val="left"/>
+        <w:rPr>
+          <w:rFonts w:ascii="Arial" w:hAnsi="Arial" w:cs="Arial" w:eastAsia="Arial"/>
+          <w:color w:val="auto"/>
+          <w:spacing w:val="0"/>
+          <w:position w:val="0"/>
+          <w:sz w:val="22"/>
+          <w:shd w:fill="auto" w:val="clear"/>
+        </w:rPr>
+      </w:pPr>
+      <w:r>
+        <w:rPr>
+          <w:rFonts w:ascii="Arial" w:hAnsi="Arial" w:cs="Arial" w:eastAsia="Arial"/>
+          <w:color w:val="auto"/>
+          <w:spacing w:val="0"/>
+          <w:position w:val="0"/>
+          <w:sz w:val="22"/>
+          <w:shd w:fill="auto" w:val="clear"/>
+        </w:rPr>
+        <w:t xml:space="preserve">para esto hay que envolver la aplicacion con un xProvider ej filterPorvider</w:t>
+      </w:r>
+    </w:p>
+    <w:p>
+      <w:pPr>
+        <w:spacing w:before="0" w:after="0" w:line="276"/>
+        <w:ind w:right="0" w:left="0" w:firstLine="0"/>
+        <w:jc w:val="left"/>
+        <w:rPr>
+          <w:rFonts w:ascii="Arial" w:hAnsi="Arial" w:cs="Arial" w:eastAsia="Arial"/>
+          <w:color w:val="auto"/>
+          <w:spacing w:val="0"/>
+          <w:position w:val="0"/>
+          <w:sz w:val="22"/>
+          <w:shd w:fill="auto" w:val="clear"/>
+        </w:rPr>
+      </w:pPr>
+    </w:p>
+    <w:p>
+      <w:pPr>
+        <w:spacing w:before="0" w:after="0" w:line="276"/>
+        <w:ind w:right="0" w:left="0" w:firstLine="0"/>
+        <w:jc w:val="left"/>
+        <w:rPr>
+          <w:rFonts w:ascii="Arial" w:hAnsi="Arial" w:cs="Arial" w:eastAsia="Arial"/>
+          <w:color w:val="auto"/>
+          <w:spacing w:val="0"/>
+          <w:position w:val="0"/>
+          <w:sz w:val="22"/>
+          <w:shd w:fill="auto" w:val="clear"/>
+        </w:rPr>
+      </w:pPr>
+      <w:r>
+        <w:rPr>
+          <w:rFonts w:ascii="Arial" w:hAnsi="Arial" w:cs="Arial" w:eastAsia="Arial"/>
+          <w:color w:val="auto"/>
+          <w:spacing w:val="0"/>
+          <w:position w:val="0"/>
+          <w:sz w:val="22"/>
+          <w:shd w:fill="auto" w:val="clear"/>
+        </w:rPr>
+        <w:t xml:space="preserve">1. crear el contexto FiltersContext</w:t>
+      </w:r>
+    </w:p>
+    <w:p>
+      <w:pPr>
+        <w:spacing w:before="0" w:after="0" w:line="276"/>
+        <w:ind w:right="0" w:left="0" w:firstLine="0"/>
+        <w:jc w:val="left"/>
+        <w:rPr>
+          <w:rFonts w:ascii="Arial" w:hAnsi="Arial" w:cs="Arial" w:eastAsia="Arial"/>
+          <w:color w:val="auto"/>
+          <w:spacing w:val="0"/>
+          <w:position w:val="0"/>
+          <w:sz w:val="22"/>
+          <w:shd w:fill="auto" w:val="clear"/>
+        </w:rPr>
+      </w:pPr>
+      <w:r>
+        <w:rPr>
+          <w:rFonts w:ascii="Arial" w:hAnsi="Arial" w:cs="Arial" w:eastAsia="Arial"/>
+          <w:color w:val="auto"/>
+          <w:spacing w:val="0"/>
+          <w:position w:val="0"/>
+          <w:sz w:val="22"/>
+          <w:shd w:fill="auto" w:val="clear"/>
+        </w:rPr>
+        <w:t xml:space="preserve">creamos una carpeta context</w:t>
+      </w:r>
+    </w:p>
+    <w:p>
+      <w:pPr>
+        <w:spacing w:before="0" w:after="0" w:line="276"/>
+        <w:ind w:right="0" w:left="0" w:firstLine="0"/>
+        <w:jc w:val="left"/>
+        <w:rPr>
+          <w:rFonts w:ascii="Arial" w:hAnsi="Arial" w:cs="Arial" w:eastAsia="Arial"/>
+          <w:color w:val="auto"/>
+          <w:spacing w:val="0"/>
+          <w:position w:val="0"/>
+          <w:sz w:val="22"/>
+          <w:shd w:fill="auto" w:val="clear"/>
+        </w:rPr>
+      </w:pPr>
+      <w:r>
+        <w:rPr>
+          <w:rFonts w:ascii="Arial" w:hAnsi="Arial" w:cs="Arial" w:eastAsia="Arial"/>
+          <w:color w:val="auto"/>
+          <w:spacing w:val="0"/>
+          <w:position w:val="0"/>
+          <w:sz w:val="22"/>
+          <w:shd w:fill="auto" w:val="clear"/>
+        </w:rPr>
+        <w:t xml:space="preserve">// este es el que tenemos que consumir</w:t>
+      </w:r>
+    </w:p>
+    <w:p>
+      <w:pPr>
+        <w:spacing w:before="0" w:after="0" w:line="276"/>
+        <w:ind w:right="0" w:left="0" w:firstLine="0"/>
+        <w:jc w:val="left"/>
+        <w:rPr>
+          <w:rFonts w:ascii="Arial" w:hAnsi="Arial" w:cs="Arial" w:eastAsia="Arial"/>
+          <w:color w:val="auto"/>
+          <w:spacing w:val="0"/>
+          <w:position w:val="0"/>
+          <w:sz w:val="22"/>
+          <w:shd w:fill="auto" w:val="clear"/>
+        </w:rPr>
+      </w:pPr>
+      <w:r>
+        <w:rPr>
+          <w:rFonts w:ascii="Arial" w:hAnsi="Arial" w:cs="Arial" w:eastAsia="Arial"/>
+          <w:color w:val="auto"/>
+          <w:spacing w:val="0"/>
+          <w:position w:val="0"/>
+          <w:sz w:val="22"/>
+          <w:shd w:fill="auto" w:val="clear"/>
+        </w:rPr>
+        <w:t xml:space="preserve">import { createContext } from "react";</w:t>
+      </w:r>
+    </w:p>
+    <w:p>
+      <w:pPr>
+        <w:spacing w:before="0" w:after="0" w:line="276"/>
+        <w:ind w:right="0" w:left="0" w:firstLine="0"/>
+        <w:jc w:val="left"/>
+        <w:rPr>
+          <w:rFonts w:ascii="Arial" w:hAnsi="Arial" w:cs="Arial" w:eastAsia="Arial"/>
+          <w:color w:val="auto"/>
+          <w:spacing w:val="0"/>
+          <w:position w:val="0"/>
+          <w:sz w:val="22"/>
+          <w:shd w:fill="auto" w:val="clear"/>
+        </w:rPr>
+      </w:pPr>
+      <w:r>
+        <w:rPr>
+          <w:rFonts w:ascii="Arial" w:hAnsi="Arial" w:cs="Arial" w:eastAsia="Arial"/>
+          <w:color w:val="auto"/>
+          <w:spacing w:val="0"/>
+          <w:position w:val="0"/>
+          <w:sz w:val="22"/>
+          <w:shd w:fill="auto" w:val="clear"/>
+        </w:rPr>
+        <w:t xml:space="preserve">export const FiltersContext = createContext()</w:t>
+      </w:r>
+    </w:p>
+    <w:p>
+      <w:pPr>
+        <w:spacing w:before="0" w:after="0" w:line="276"/>
+        <w:ind w:right="0" w:left="0" w:firstLine="0"/>
+        <w:jc w:val="left"/>
+        <w:rPr>
+          <w:rFonts w:ascii="Arial" w:hAnsi="Arial" w:cs="Arial" w:eastAsia="Arial"/>
+          <w:color w:val="auto"/>
+          <w:spacing w:val="0"/>
+          <w:position w:val="0"/>
+          <w:sz w:val="22"/>
+          <w:shd w:fill="auto" w:val="clear"/>
+        </w:rPr>
+      </w:pPr>
+    </w:p>
+    <w:p>
+      <w:pPr>
+        <w:spacing w:before="0" w:after="0" w:line="276"/>
+        <w:ind w:right="0" w:left="0" w:firstLine="0"/>
+        <w:jc w:val="left"/>
+        <w:rPr>
+          <w:rFonts w:ascii="Arial" w:hAnsi="Arial" w:cs="Arial" w:eastAsia="Arial"/>
+          <w:color w:val="auto"/>
+          <w:spacing w:val="0"/>
+          <w:position w:val="0"/>
+          <w:sz w:val="22"/>
+          <w:shd w:fill="auto" w:val="clear"/>
+        </w:rPr>
+      </w:pPr>
+      <w:r>
+        <w:rPr>
+          <w:rFonts w:ascii="Arial" w:hAnsi="Arial" w:cs="Arial" w:eastAsia="Arial"/>
+          <w:color w:val="auto"/>
+          <w:spacing w:val="0"/>
+          <w:position w:val="0"/>
+          <w:sz w:val="22"/>
+          <w:shd w:fill="auto" w:val="clear"/>
+        </w:rPr>
+        <w:t xml:space="preserve">// 2. Crear el Provider, para proveer el contexto</w:t>
+      </w:r>
+    </w:p>
+    <w:p>
+      <w:pPr>
+        <w:spacing w:before="0" w:after="0" w:line="276"/>
+        <w:ind w:right="0" w:left="0" w:firstLine="0"/>
+        <w:jc w:val="left"/>
+        <w:rPr>
+          <w:rFonts w:ascii="Arial" w:hAnsi="Arial" w:cs="Arial" w:eastAsia="Arial"/>
+          <w:color w:val="auto"/>
+          <w:spacing w:val="0"/>
+          <w:position w:val="0"/>
+          <w:sz w:val="22"/>
+          <w:shd w:fill="auto" w:val="clear"/>
+        </w:rPr>
+      </w:pPr>
+      <w:r>
+        <w:rPr>
+          <w:rFonts w:ascii="Arial" w:hAnsi="Arial" w:cs="Arial" w:eastAsia="Arial"/>
+          <w:color w:val="auto"/>
+          <w:spacing w:val="0"/>
+          <w:position w:val="0"/>
+          <w:sz w:val="22"/>
+          <w:shd w:fill="auto" w:val="clear"/>
+        </w:rPr>
+        <w:t xml:space="preserve">// este es el que nos provee de acceso aal contexto</w:t>
+      </w:r>
+    </w:p>
+    <w:p>
+      <w:pPr>
+        <w:spacing w:before="0" w:after="0" w:line="276"/>
+        <w:ind w:right="0" w:left="0" w:firstLine="0"/>
+        <w:jc w:val="left"/>
+        <w:rPr>
+          <w:rFonts w:ascii="Arial" w:hAnsi="Arial" w:cs="Arial" w:eastAsia="Arial"/>
+          <w:color w:val="auto"/>
+          <w:spacing w:val="0"/>
+          <w:position w:val="0"/>
+          <w:sz w:val="22"/>
+          <w:shd w:fill="auto" w:val="clear"/>
+        </w:rPr>
+      </w:pPr>
+      <w:r>
+        <w:rPr>
+          <w:rFonts w:ascii="Arial" w:hAnsi="Arial" w:cs="Arial" w:eastAsia="Arial"/>
+          <w:color w:val="auto"/>
+          <w:spacing w:val="0"/>
+          <w:position w:val="0"/>
+          <w:sz w:val="22"/>
+          <w:shd w:fill="auto" w:val="clear"/>
+        </w:rPr>
+        <w:t xml:space="preserve">justo debajo </w:t>
+      </w:r>
+    </w:p>
+    <w:p>
+      <w:pPr>
+        <w:spacing w:before="0" w:after="0" w:line="276"/>
+        <w:ind w:right="0" w:left="0" w:firstLine="0"/>
+        <w:jc w:val="left"/>
+        <w:rPr>
+          <w:rFonts w:ascii="Arial" w:hAnsi="Arial" w:cs="Arial" w:eastAsia="Arial"/>
+          <w:color w:val="auto"/>
+          <w:spacing w:val="0"/>
+          <w:position w:val="0"/>
+          <w:sz w:val="22"/>
+          <w:shd w:fill="auto" w:val="clear"/>
+        </w:rPr>
+      </w:pPr>
+      <w:r>
+        <w:rPr>
+          <w:rFonts w:ascii="Arial" w:hAnsi="Arial" w:cs="Arial" w:eastAsia="Arial"/>
+          <w:color w:val="auto"/>
+          <w:spacing w:val="0"/>
+          <w:position w:val="0"/>
+          <w:sz w:val="22"/>
+          <w:shd w:fill="auto" w:val="clear"/>
+        </w:rPr>
+        <w:t xml:space="preserve">export function FiltersProvider({ children}) {</w:t>
+      </w:r>
+    </w:p>
+    <w:p>
+      <w:pPr>
+        <w:spacing w:before="0" w:after="0" w:line="276"/>
+        <w:ind w:right="0" w:left="0" w:firstLine="0"/>
+        <w:jc w:val="left"/>
+        <w:rPr>
+          <w:rFonts w:ascii="Arial" w:hAnsi="Arial" w:cs="Arial" w:eastAsia="Arial"/>
+          <w:color w:val="auto"/>
+          <w:spacing w:val="0"/>
+          <w:position w:val="0"/>
+          <w:sz w:val="22"/>
+          <w:shd w:fill="auto" w:val="clear"/>
+        </w:rPr>
+      </w:pPr>
+      <w:r>
+        <w:rPr>
+          <w:rFonts w:ascii="Arial" w:hAnsi="Arial" w:cs="Arial" w:eastAsia="Arial"/>
+          <w:color w:val="auto"/>
+          <w:spacing w:val="0"/>
+          <w:position w:val="0"/>
+          <w:sz w:val="22"/>
+          <w:shd w:fill="auto" w:val="clear"/>
+        </w:rPr>
+        <w:t xml:space="preserve">  return (</w:t>
+      </w:r>
+    </w:p>
+    <w:p>
+      <w:pPr>
+        <w:spacing w:before="0" w:after="0" w:line="276"/>
+        <w:ind w:right="0" w:left="0" w:firstLine="0"/>
+        <w:jc w:val="left"/>
+        <w:rPr>
+          <w:rFonts w:ascii="Arial" w:hAnsi="Arial" w:cs="Arial" w:eastAsia="Arial"/>
+          <w:color w:val="auto"/>
+          <w:spacing w:val="0"/>
+          <w:position w:val="0"/>
+          <w:sz w:val="22"/>
+          <w:shd w:fill="auto" w:val="clear"/>
+        </w:rPr>
+      </w:pPr>
+      <w:r>
+        <w:rPr>
+          <w:rFonts w:ascii="Arial" w:hAnsi="Arial" w:cs="Arial" w:eastAsia="Arial"/>
+          <w:color w:val="auto"/>
+          <w:spacing w:val="0"/>
+          <w:position w:val="0"/>
+          <w:sz w:val="22"/>
+          <w:shd w:fill="auto" w:val="clear"/>
+        </w:rPr>
+        <w:t xml:space="preserve">    &lt;FiltersContext.Provider value= {{category: 'all', minPrice: 0}}&gt;</w:t>
+      </w:r>
+    </w:p>
+    <w:p>
+      <w:pPr>
+        <w:spacing w:before="0" w:after="0" w:line="276"/>
+        <w:ind w:right="0" w:left="0" w:firstLine="0"/>
+        <w:jc w:val="left"/>
+        <w:rPr>
+          <w:rFonts w:ascii="Arial" w:hAnsi="Arial" w:cs="Arial" w:eastAsia="Arial"/>
+          <w:color w:val="auto"/>
+          <w:spacing w:val="0"/>
+          <w:position w:val="0"/>
+          <w:sz w:val="22"/>
+          <w:shd w:fill="auto" w:val="clear"/>
+        </w:rPr>
+      </w:pPr>
+      <w:r>
+        <w:rPr>
+          <w:rFonts w:ascii="Arial" w:hAnsi="Arial" w:cs="Arial" w:eastAsia="Arial"/>
+          <w:color w:val="auto"/>
+          <w:spacing w:val="0"/>
+          <w:position w:val="0"/>
+          <w:sz w:val="22"/>
+          <w:shd w:fill="auto" w:val="clear"/>
+        </w:rPr>
+        <w:t xml:space="preserve">      {children} </w:t>
+      </w:r>
+    </w:p>
+    <w:p>
+      <w:pPr>
+        <w:spacing w:before="0" w:after="0" w:line="276"/>
+        <w:ind w:right="0" w:left="0" w:firstLine="0"/>
+        <w:jc w:val="left"/>
+        <w:rPr>
+          <w:rFonts w:ascii="Arial" w:hAnsi="Arial" w:cs="Arial" w:eastAsia="Arial"/>
+          <w:color w:val="auto"/>
+          <w:spacing w:val="0"/>
+          <w:position w:val="0"/>
+          <w:sz w:val="22"/>
+          <w:shd w:fill="auto" w:val="clear"/>
+        </w:rPr>
+      </w:pPr>
+      <w:r>
+        <w:rPr>
+          <w:rFonts w:ascii="Arial" w:hAnsi="Arial" w:cs="Arial" w:eastAsia="Arial"/>
+          <w:color w:val="auto"/>
+          <w:spacing w:val="0"/>
+          <w:position w:val="0"/>
+          <w:sz w:val="22"/>
+          <w:shd w:fill="auto" w:val="clear"/>
+        </w:rPr>
+        <w:t xml:space="preserve">      &lt;/FiltersContext.Provider&gt;</w:t>
+      </w:r>
+    </w:p>
+    <w:p>
+      <w:pPr>
+        <w:spacing w:before="0" w:after="0" w:line="276"/>
+        <w:ind w:right="0" w:left="0" w:firstLine="0"/>
+        <w:jc w:val="left"/>
+        <w:rPr>
+          <w:rFonts w:ascii="Arial" w:hAnsi="Arial" w:cs="Arial" w:eastAsia="Arial"/>
+          <w:color w:val="auto"/>
+          <w:spacing w:val="0"/>
+          <w:position w:val="0"/>
+          <w:sz w:val="22"/>
+          <w:shd w:fill="auto" w:val="clear"/>
+        </w:rPr>
+      </w:pPr>
+      <w:r>
+        <w:rPr>
+          <w:rFonts w:ascii="Arial" w:hAnsi="Arial" w:cs="Arial" w:eastAsia="Arial"/>
+          <w:color w:val="auto"/>
+          <w:spacing w:val="0"/>
+          <w:position w:val="0"/>
+          <w:sz w:val="22"/>
+          <w:shd w:fill="auto" w:val="clear"/>
+        </w:rPr>
+        <w:t xml:space="preserve">  )</w:t>
+      </w:r>
+    </w:p>
+    <w:p>
+      <w:pPr>
+        <w:spacing w:before="0" w:after="0" w:line="276"/>
+        <w:ind w:right="0" w:left="0" w:firstLine="0"/>
+        <w:jc w:val="left"/>
+        <w:rPr>
+          <w:rFonts w:ascii="Arial" w:hAnsi="Arial" w:cs="Arial" w:eastAsia="Arial"/>
+          <w:color w:val="auto"/>
+          <w:spacing w:val="0"/>
+          <w:position w:val="0"/>
+          <w:sz w:val="22"/>
+          <w:shd w:fill="auto" w:val="clear"/>
+        </w:rPr>
+      </w:pPr>
+      <w:r>
+        <w:rPr>
+          <w:rFonts w:ascii="Arial" w:hAnsi="Arial" w:cs="Arial" w:eastAsia="Arial"/>
+          <w:color w:val="auto"/>
+          <w:spacing w:val="0"/>
+          <w:position w:val="0"/>
+          <w:sz w:val="22"/>
+          <w:shd w:fill="auto" w:val="clear"/>
+        </w:rPr>
+        <w:t xml:space="preserve">}</w:t>
+      </w:r>
+    </w:p>
+    <w:p>
+      <w:pPr>
+        <w:spacing w:before="0" w:after="0" w:line="276"/>
+        <w:ind w:right="0" w:left="0" w:firstLine="0"/>
+        <w:jc w:val="left"/>
+        <w:rPr>
+          <w:rFonts w:ascii="Arial" w:hAnsi="Arial" w:cs="Arial" w:eastAsia="Arial"/>
+          <w:color w:val="auto"/>
+          <w:spacing w:val="0"/>
+          <w:position w:val="0"/>
+          <w:sz w:val="22"/>
+          <w:shd w:fill="auto" w:val="clear"/>
+        </w:rPr>
+      </w:pPr>
+    </w:p>
+    <w:p>
+      <w:pPr>
+        <w:spacing w:before="0" w:after="0" w:line="276"/>
+        <w:ind w:right="0" w:left="0" w:firstLine="0"/>
+        <w:jc w:val="left"/>
+        <w:rPr>
+          <w:rFonts w:ascii="Arial" w:hAnsi="Arial" w:cs="Arial" w:eastAsia="Arial"/>
+          <w:color w:val="auto"/>
+          <w:spacing w:val="0"/>
+          <w:position w:val="0"/>
+          <w:sz w:val="22"/>
+          <w:shd w:fill="auto" w:val="clear"/>
+        </w:rPr>
+      </w:pPr>
+      <w:r>
+        <w:rPr>
+          <w:rFonts w:ascii="Arial" w:hAnsi="Arial" w:cs="Arial" w:eastAsia="Arial"/>
+          <w:color w:val="auto"/>
+          <w:spacing w:val="0"/>
+          <w:position w:val="0"/>
+          <w:sz w:val="22"/>
+          <w:shd w:fill="auto" w:val="clear"/>
+        </w:rPr>
+        <w:t xml:space="preserve">luego tendremos que ir a main y rodear la app con nuesto provider</w:t>
+      </w:r>
+    </w:p>
+    <w:p>
+      <w:pPr>
+        <w:spacing w:before="0" w:after="0" w:line="276"/>
+        <w:ind w:right="0" w:left="0" w:firstLine="0"/>
+        <w:jc w:val="left"/>
+        <w:rPr>
+          <w:rFonts w:ascii="Arial" w:hAnsi="Arial" w:cs="Arial" w:eastAsia="Arial"/>
+          <w:color w:val="auto"/>
+          <w:spacing w:val="0"/>
+          <w:position w:val="0"/>
+          <w:sz w:val="22"/>
+          <w:shd w:fill="auto" w:val="clear"/>
+        </w:rPr>
+      </w:pPr>
+      <w:r>
+        <w:rPr>
+          <w:rFonts w:ascii="Arial" w:hAnsi="Arial" w:cs="Arial" w:eastAsia="Arial"/>
+          <w:color w:val="auto"/>
+          <w:spacing w:val="0"/>
+          <w:position w:val="0"/>
+          <w:sz w:val="22"/>
+          <w:shd w:fill="auto" w:val="clear"/>
+        </w:rPr>
+        <w:t xml:space="preserve">import { FiltersProvider } from './context/filter.jsx'</w:t>
+      </w:r>
+    </w:p>
+    <w:p>
+      <w:pPr>
+        <w:spacing w:before="0" w:after="0" w:line="276"/>
+        <w:ind w:right="0" w:left="0" w:firstLine="0"/>
+        <w:jc w:val="left"/>
+        <w:rPr>
+          <w:rFonts w:ascii="Arial" w:hAnsi="Arial" w:cs="Arial" w:eastAsia="Arial"/>
+          <w:color w:val="auto"/>
+          <w:spacing w:val="0"/>
+          <w:position w:val="0"/>
+          <w:sz w:val="22"/>
+          <w:shd w:fill="auto" w:val="clear"/>
+        </w:rPr>
+      </w:pPr>
+      <w:r>
+        <w:rPr>
+          <w:rFonts w:ascii="Arial" w:hAnsi="Arial" w:cs="Arial" w:eastAsia="Arial"/>
+          <w:color w:val="auto"/>
+          <w:spacing w:val="0"/>
+          <w:position w:val="0"/>
+          <w:sz w:val="22"/>
+          <w:shd w:fill="auto" w:val="clear"/>
+        </w:rPr>
+        <w:t xml:space="preserve">ReactDOM.createRoot(document.getElementById('root')).render(</w:t>
+      </w:r>
+    </w:p>
+    <w:p>
+      <w:pPr>
+        <w:spacing w:before="0" w:after="0" w:line="276"/>
+        <w:ind w:right="0" w:left="0" w:firstLine="0"/>
+        <w:jc w:val="left"/>
+        <w:rPr>
+          <w:rFonts w:ascii="Arial" w:hAnsi="Arial" w:cs="Arial" w:eastAsia="Arial"/>
+          <w:color w:val="auto"/>
+          <w:spacing w:val="0"/>
+          <w:position w:val="0"/>
+          <w:sz w:val="22"/>
+          <w:shd w:fill="auto" w:val="clear"/>
+        </w:rPr>
+      </w:pPr>
+      <w:r>
+        <w:rPr>
+          <w:rFonts w:ascii="Arial" w:hAnsi="Arial" w:cs="Arial" w:eastAsia="Arial"/>
+          <w:color w:val="auto"/>
+          <w:spacing w:val="0"/>
+          <w:position w:val="0"/>
+          <w:sz w:val="22"/>
+          <w:shd w:fill="auto" w:val="clear"/>
+        </w:rPr>
+        <w:t xml:space="preserve">  &lt;FiltersProvider&gt;</w:t>
+      </w:r>
+    </w:p>
+    <w:p>
+      <w:pPr>
+        <w:spacing w:before="0" w:after="0" w:line="276"/>
+        <w:ind w:right="0" w:left="0" w:firstLine="0"/>
+        <w:jc w:val="left"/>
+        <w:rPr>
+          <w:rFonts w:ascii="Arial" w:hAnsi="Arial" w:cs="Arial" w:eastAsia="Arial"/>
+          <w:color w:val="auto"/>
+          <w:spacing w:val="0"/>
+          <w:position w:val="0"/>
+          <w:sz w:val="22"/>
+          <w:shd w:fill="auto" w:val="clear"/>
+        </w:rPr>
+      </w:pPr>
+      <w:r>
+        <w:rPr>
+          <w:rFonts w:ascii="Arial" w:hAnsi="Arial" w:cs="Arial" w:eastAsia="Arial"/>
+          <w:color w:val="auto"/>
+          <w:spacing w:val="0"/>
+          <w:position w:val="0"/>
+          <w:sz w:val="22"/>
+          <w:shd w:fill="auto" w:val="clear"/>
+        </w:rPr>
+        <w:t xml:space="preserve">    &lt;App /&gt;</w:t>
+      </w:r>
+    </w:p>
+    <w:p>
+      <w:pPr>
+        <w:spacing w:before="0" w:after="0" w:line="276"/>
+        <w:ind w:right="0" w:left="0" w:firstLine="0"/>
+        <w:jc w:val="left"/>
+        <w:rPr>
+          <w:rFonts w:ascii="Arial" w:hAnsi="Arial" w:cs="Arial" w:eastAsia="Arial"/>
+          <w:color w:val="auto"/>
+          <w:spacing w:val="0"/>
+          <w:position w:val="0"/>
+          <w:sz w:val="22"/>
+          <w:shd w:fill="auto" w:val="clear"/>
+        </w:rPr>
+      </w:pPr>
+      <w:r>
+        <w:rPr>
+          <w:rFonts w:ascii="Arial" w:hAnsi="Arial" w:cs="Arial" w:eastAsia="Arial"/>
+          <w:color w:val="auto"/>
+          <w:spacing w:val="0"/>
+          <w:position w:val="0"/>
+          <w:sz w:val="22"/>
+          <w:shd w:fill="auto" w:val="clear"/>
+        </w:rPr>
+        <w:t xml:space="preserve">  &lt;/FiltersProvider&gt;</w:t>
+      </w:r>
+    </w:p>
+    <w:p>
+      <w:pPr>
+        <w:spacing w:before="0" w:after="0" w:line="276"/>
+        <w:ind w:right="0" w:left="0" w:firstLine="0"/>
+        <w:jc w:val="left"/>
+        <w:rPr>
+          <w:rFonts w:ascii="Arial" w:hAnsi="Arial" w:cs="Arial" w:eastAsia="Arial"/>
+          <w:color w:val="auto"/>
+          <w:spacing w:val="0"/>
+          <w:position w:val="0"/>
+          <w:sz w:val="22"/>
+          <w:shd w:fill="auto" w:val="clear"/>
+        </w:rPr>
+      </w:pPr>
+      <w:r>
+        <w:rPr>
+          <w:rFonts w:ascii="Arial" w:hAnsi="Arial" w:cs="Arial" w:eastAsia="Arial"/>
+          <w:color w:val="auto"/>
+          <w:spacing w:val="0"/>
+          <w:position w:val="0"/>
+          <w:sz w:val="22"/>
+          <w:shd w:fill="auto" w:val="clear"/>
+        </w:rPr>
+        <w:t xml:space="preserve">)</w:t>
+      </w:r>
+    </w:p>
+    <w:p>
+      <w:pPr>
+        <w:spacing w:before="0" w:after="0" w:line="276"/>
+        <w:ind w:right="0" w:left="0" w:firstLine="0"/>
+        <w:jc w:val="left"/>
+        <w:rPr>
+          <w:rFonts w:ascii="Arial" w:hAnsi="Arial" w:cs="Arial" w:eastAsia="Arial"/>
+          <w:color w:val="auto"/>
+          <w:spacing w:val="0"/>
+          <w:position w:val="0"/>
+          <w:sz w:val="22"/>
+          <w:shd w:fill="auto" w:val="clear"/>
+        </w:rPr>
+      </w:pPr>
+    </w:p>
+    <w:p>
+      <w:pPr>
+        <w:spacing w:before="0" w:after="0" w:line="276"/>
+        <w:ind w:right="0" w:left="0" w:firstLine="0"/>
+        <w:jc w:val="left"/>
+        <w:rPr>
+          <w:rFonts w:ascii="Arial" w:hAnsi="Arial" w:cs="Arial" w:eastAsia="Arial"/>
+          <w:color w:val="auto"/>
+          <w:spacing w:val="0"/>
+          <w:position w:val="0"/>
+          <w:sz w:val="22"/>
+          <w:shd w:fill="auto" w:val="clear"/>
+        </w:rPr>
+      </w:pPr>
+    </w:p>
+    <w:p>
+      <w:pPr>
+        <w:spacing w:before="0" w:after="0" w:line="276"/>
+        <w:ind w:right="0" w:left="0" w:firstLine="0"/>
+        <w:jc w:val="left"/>
+        <w:rPr>
+          <w:rFonts w:ascii="Arial" w:hAnsi="Arial" w:cs="Arial" w:eastAsia="Arial"/>
+          <w:color w:val="auto"/>
+          <w:spacing w:val="0"/>
+          <w:position w:val="0"/>
+          <w:sz w:val="22"/>
+          <w:shd w:fill="auto" w:val="clear"/>
+        </w:rPr>
+      </w:pPr>
+      <w:r>
+        <w:rPr>
+          <w:rFonts w:ascii="Arial" w:hAnsi="Arial" w:cs="Arial" w:eastAsia="Arial"/>
+          <w:color w:val="auto"/>
+          <w:spacing w:val="0"/>
+          <w:position w:val="0"/>
+          <w:sz w:val="22"/>
+          <w:shd w:fill="auto" w:val="clear"/>
+        </w:rPr>
+        <w:t xml:space="preserve">Paso3 consumir el contesto Se hara desde el filter</w:t>
+      </w:r>
+    </w:p>
+    <w:p>
+      <w:pPr>
+        <w:spacing w:before="0" w:after="0" w:line="276"/>
+        <w:ind w:right="0" w:left="0" w:firstLine="0"/>
+        <w:jc w:val="left"/>
+        <w:rPr>
+          <w:rFonts w:ascii="Arial" w:hAnsi="Arial" w:cs="Arial" w:eastAsia="Arial"/>
+          <w:color w:val="auto"/>
+          <w:spacing w:val="0"/>
+          <w:position w:val="0"/>
+          <w:sz w:val="22"/>
+          <w:shd w:fill="auto" w:val="clear"/>
+        </w:rPr>
+      </w:pPr>
+      <w:r>
+        <w:rPr>
+          <w:rFonts w:ascii="Arial" w:hAnsi="Arial" w:cs="Arial" w:eastAsia="Arial"/>
+          <w:color w:val="auto"/>
+          <w:spacing w:val="0"/>
+          <w:position w:val="0"/>
+          <w:sz w:val="22"/>
+          <w:shd w:fill="auto" w:val="clear"/>
+        </w:rPr>
+        <w:t xml:space="preserve">donde queramos obtener el provider hacemos:</w:t>
+      </w:r>
+    </w:p>
+    <w:p>
+      <w:pPr>
+        <w:spacing w:before="0" w:after="0" w:line="276"/>
+        <w:ind w:right="0" w:left="0" w:firstLine="0"/>
+        <w:jc w:val="left"/>
+        <w:rPr>
+          <w:rFonts w:ascii="Arial" w:hAnsi="Arial" w:cs="Arial" w:eastAsia="Arial"/>
+          <w:color w:val="auto"/>
+          <w:spacing w:val="0"/>
+          <w:position w:val="0"/>
+          <w:sz w:val="22"/>
+          <w:shd w:fill="auto" w:val="clear"/>
+        </w:rPr>
+      </w:pPr>
+      <w:r>
+        <w:rPr>
+          <w:rFonts w:ascii="Arial" w:hAnsi="Arial" w:cs="Arial" w:eastAsia="Arial"/>
+          <w:color w:val="auto"/>
+          <w:spacing w:val="0"/>
+          <w:position w:val="0"/>
+          <w:sz w:val="22"/>
+          <w:shd w:fill="auto" w:val="clear"/>
+        </w:rPr>
+        <w:t xml:space="preserve">importamos tanto el useContext como el context </w:t>
+      </w:r>
+    </w:p>
+    <w:p>
+      <w:pPr>
+        <w:spacing w:before="0" w:after="0" w:line="276"/>
+        <w:ind w:right="0" w:left="0" w:firstLine="0"/>
+        <w:jc w:val="left"/>
+        <w:rPr>
+          <w:rFonts w:ascii="Arial" w:hAnsi="Arial" w:cs="Arial" w:eastAsia="Arial"/>
+          <w:color w:val="auto"/>
+          <w:spacing w:val="0"/>
+          <w:position w:val="0"/>
+          <w:sz w:val="22"/>
+          <w:shd w:fill="auto" w:val="clear"/>
+        </w:rPr>
+      </w:pPr>
+      <w:r>
+        <w:rPr>
+          <w:rFonts w:ascii="Arial" w:hAnsi="Arial" w:cs="Arial" w:eastAsia="Arial"/>
+          <w:color w:val="auto"/>
+          <w:spacing w:val="0"/>
+          <w:position w:val="0"/>
+          <w:sz w:val="22"/>
+          <w:shd w:fill="auto" w:val="clear"/>
+        </w:rPr>
+        <w:t xml:space="preserve">import { useState, useContext } from 'react'</w:t>
+      </w:r>
+    </w:p>
+    <w:p>
+      <w:pPr>
+        <w:spacing w:before="0" w:after="0" w:line="276"/>
+        <w:ind w:right="0" w:left="0" w:firstLine="0"/>
+        <w:jc w:val="left"/>
+        <w:rPr>
+          <w:rFonts w:ascii="Arial" w:hAnsi="Arial" w:cs="Arial" w:eastAsia="Arial"/>
+          <w:color w:val="auto"/>
+          <w:spacing w:val="0"/>
+          <w:position w:val="0"/>
+          <w:sz w:val="22"/>
+          <w:shd w:fill="auto" w:val="clear"/>
+        </w:rPr>
+      </w:pPr>
+      <w:r>
+        <w:rPr>
+          <w:rFonts w:ascii="Arial" w:hAnsi="Arial" w:cs="Arial" w:eastAsia="Arial"/>
+          <w:color w:val="auto"/>
+          <w:spacing w:val="0"/>
+          <w:position w:val="0"/>
+          <w:sz w:val="22"/>
+          <w:shd w:fill="auto" w:val="clear"/>
+        </w:rPr>
+        <w:t xml:space="preserve">import { FiltersContext } from './context/filter'</w:t>
+      </w:r>
+    </w:p>
+    <w:p>
+      <w:pPr>
+        <w:spacing w:before="0" w:after="0" w:line="276"/>
+        <w:ind w:right="0" w:left="0" w:firstLine="0"/>
+        <w:jc w:val="left"/>
+        <w:rPr>
+          <w:rFonts w:ascii="Arial" w:hAnsi="Arial" w:cs="Arial" w:eastAsia="Arial"/>
+          <w:color w:val="auto"/>
+          <w:spacing w:val="0"/>
+          <w:position w:val="0"/>
+          <w:sz w:val="22"/>
+          <w:shd w:fill="auto" w:val="clear"/>
+        </w:rPr>
+      </w:pPr>
+      <w:r>
+        <w:rPr>
+          <w:rFonts w:ascii="Arial" w:hAnsi="Arial" w:cs="Arial" w:eastAsia="Arial"/>
+          <w:color w:val="auto"/>
+          <w:spacing w:val="0"/>
+          <w:position w:val="0"/>
+          <w:sz w:val="22"/>
+          <w:shd w:fill="auto" w:val="clear"/>
+        </w:rPr>
+        <w:t xml:space="preserve">llamamos a este contexto</w:t>
+      </w:r>
+    </w:p>
+    <w:p>
+      <w:pPr>
+        <w:spacing w:before="0" w:after="0" w:line="276"/>
+        <w:ind w:right="0" w:left="0" w:firstLine="0"/>
+        <w:jc w:val="left"/>
+        <w:rPr>
+          <w:rFonts w:ascii="Arial" w:hAnsi="Arial" w:cs="Arial" w:eastAsia="Arial"/>
+          <w:color w:val="auto"/>
+          <w:spacing w:val="0"/>
+          <w:position w:val="0"/>
+          <w:sz w:val="22"/>
+          <w:shd w:fill="auto" w:val="clear"/>
+        </w:rPr>
+      </w:pPr>
+      <w:r>
+        <w:rPr>
+          <w:rFonts w:ascii="Arial" w:hAnsi="Arial" w:cs="Arial" w:eastAsia="Arial"/>
+          <w:color w:val="auto"/>
+          <w:spacing w:val="0"/>
+          <w:position w:val="0"/>
+          <w:sz w:val="22"/>
+          <w:shd w:fill="auto" w:val="clear"/>
+        </w:rPr>
+        <w:t xml:space="preserve">   const filters = useContext(FiltersContext)</w:t>
+      </w:r>
+    </w:p>
+    <w:p>
+      <w:pPr>
+        <w:spacing w:before="0" w:after="0" w:line="276"/>
+        <w:ind w:right="0" w:left="0" w:firstLine="0"/>
+        <w:jc w:val="left"/>
+        <w:rPr>
+          <w:rFonts w:ascii="Arial" w:hAnsi="Arial" w:cs="Arial" w:eastAsia="Arial"/>
+          <w:color w:val="auto"/>
+          <w:spacing w:val="0"/>
+          <w:position w:val="0"/>
+          <w:sz w:val="22"/>
+          <w:shd w:fill="auto" w:val="clear"/>
+        </w:rPr>
+      </w:pPr>
+      <w:r>
+        <w:rPr>
+          <w:rFonts w:ascii="Arial" w:hAnsi="Arial" w:cs="Arial" w:eastAsia="Arial"/>
+          <w:color w:val="auto"/>
+          <w:spacing w:val="0"/>
+          <w:position w:val="0"/>
+          <w:sz w:val="22"/>
+          <w:shd w:fill="auto" w:val="clear"/>
+        </w:rPr>
+        <w:t xml:space="preserve">FiltersContext hace referencia a export const FiltersContext = createContext()</w:t>
+      </w:r>
+    </w:p>
+    <w:p>
+      <w:pPr>
+        <w:spacing w:before="0" w:after="0" w:line="276"/>
+        <w:ind w:right="0" w:left="0" w:firstLine="0"/>
+        <w:jc w:val="left"/>
+        <w:rPr>
+          <w:rFonts w:ascii="Arial" w:hAnsi="Arial" w:cs="Arial" w:eastAsia="Arial"/>
+          <w:color w:val="auto"/>
+          <w:spacing w:val="0"/>
+          <w:position w:val="0"/>
+          <w:sz w:val="22"/>
+          <w:shd w:fill="auto" w:val="clear"/>
+        </w:rPr>
+      </w:pPr>
+    </w:p>
+    <w:p>
+      <w:pPr>
+        <w:spacing w:before="0" w:after="0" w:line="276"/>
+        <w:ind w:right="0" w:left="0" w:firstLine="0"/>
+        <w:jc w:val="left"/>
+        <w:rPr>
+          <w:rFonts w:ascii="Arial" w:hAnsi="Arial" w:cs="Arial" w:eastAsia="Arial"/>
+          <w:color w:val="auto"/>
+          <w:spacing w:val="0"/>
+          <w:position w:val="0"/>
+          <w:sz w:val="22"/>
+          <w:shd w:fill="auto" w:val="clear"/>
+        </w:rPr>
+      </w:pPr>
+      <w:r>
+        <w:rPr>
+          <w:rFonts w:ascii="Arial" w:hAnsi="Arial" w:cs="Arial" w:eastAsia="Arial"/>
+          <w:color w:val="auto"/>
+          <w:spacing w:val="0"/>
+          <w:position w:val="0"/>
+          <w:sz w:val="22"/>
+          <w:shd w:fill="auto" w:val="clear"/>
+        </w:rPr>
+        <w:t xml:space="preserve">en el ej 06 hay un ejemplo de esto</w:t>
+      </w:r>
+    </w:p>
+    <w:p>
+      <w:pPr>
+        <w:spacing w:before="0" w:after="0" w:line="240"/>
+        <w:ind w:right="0" w:left="0" w:firstLine="0"/>
+        <w:jc w:val="left"/>
+        <w:rPr>
+          <w:rFonts w:ascii="Arial" w:hAnsi="Arial" w:cs="Arial" w:eastAsia="Arial"/>
+          <w:color w:val="auto"/>
+          <w:spacing w:val="0"/>
+          <w:position w:val="0"/>
+          <w:sz w:val="22"/>
+          <w:shd w:fill="auto" w:val="clear"/>
+        </w:rPr>
+      </w:pPr>
+      <w:r>
+        <w:object w:dxaOrig="8310" w:dyaOrig="4515">
+          <v:rect xmlns:o="urn:schemas-microsoft-com:office:office" xmlns:v="urn:schemas-microsoft-com:vml" id="rectole0000000001" style="width:415.500000pt;height:225.750000pt" o:preferrelative="t" o:ole="">
+            <o:lock v:ext="edit"/>
+            <v:imagedata xmlns:r="http://schemas.openxmlformats.org/officeDocument/2006/relationships" r:id="docRId6" o:title=""/>
+          </v:rect>
+          <o:OLEObject xmlns:r="http://schemas.openxmlformats.org/officeDocument/2006/relationships" xmlns:o="urn:schemas-microsoft-com:office:office" Type="Embed" ProgID="StaticDib" DrawAspect="Content" ObjectID="0000000001" ShapeID="rectole0000000001" r:id="docRId5"/>
+        </w:object>
+      </w:r>
+    </w:p>
+    <w:p>
+      <w:pPr>
+        <w:spacing w:before="0" w:after="0" w:line="276"/>
+        <w:ind w:right="0" w:left="0" w:firstLine="0"/>
+        <w:jc w:val="left"/>
+        <w:rPr>
+          <w:rFonts w:ascii="Arial" w:hAnsi="Arial" w:cs="Arial" w:eastAsia="Arial"/>
+          <w:color w:val="auto"/>
+          <w:spacing w:val="0"/>
+          <w:position w:val="0"/>
+          <w:sz w:val="22"/>
+          <w:shd w:fill="auto" w:val="clear"/>
+        </w:rPr>
+      </w:pPr>
+    </w:p>
   </w:body>
 </w:document>
 </file>

</xml_diff>